<commit_message>
Add Data and Data changes
</commit_message>
<xml_diff>
--- a/ADS506 Final Team 8 Project Start Form.docx
+++ b/ADS506 Final Team 8 Project Start Form.docx
@@ -73,66 +73,91 @@
       <w:r>
         <w:rPr>
           <w:rFonts w:ascii="Arial" w:eastAsia="Arial" w:hAnsi="Arial" w:cs="Arial"/>
+          <w:b/>
+          <w:bCs/>
         </w:rPr>
         <w:t>Team Number:</w:t>
       </w:r>
-    </w:p>
-    <w:p>
-      <w:pPr>
-        <w:spacing w:line="276" w:lineRule="auto"/>
-        <w:rPr>
-          <w:rFonts w:ascii="Arial" w:eastAsia="Arial" w:hAnsi="Arial" w:cs="Arial"/>
-        </w:rPr>
-      </w:pPr>
-    </w:p>
-    <w:p>
-      <w:pPr>
-        <w:spacing w:line="276" w:lineRule="auto"/>
-        <w:rPr>
-          <w:rFonts w:ascii="Arial" w:eastAsia="Arial" w:hAnsi="Arial" w:cs="Arial"/>
-        </w:rPr>
-      </w:pPr>
-      <w:r>
-        <w:rPr>
-          <w:rFonts w:ascii="Arial" w:eastAsia="Arial" w:hAnsi="Arial" w:cs="Arial"/>
+      <w:r>
+        <w:rPr>
+          <w:rFonts w:ascii="Arial" w:eastAsia="Arial" w:hAnsi="Arial" w:cs="Arial"/>
+        </w:rPr>
+        <w:t xml:space="preserve"> 8</w:t>
+      </w:r>
+    </w:p>
+    <w:p>
+      <w:pPr>
+        <w:spacing w:line="276" w:lineRule="auto"/>
+        <w:rPr>
+          <w:rFonts w:ascii="Arial" w:eastAsia="Arial" w:hAnsi="Arial" w:cs="Arial"/>
+        </w:rPr>
+      </w:pPr>
+    </w:p>
+    <w:p>
+      <w:pPr>
+        <w:spacing w:line="276" w:lineRule="auto"/>
+        <w:rPr>
+          <w:rFonts w:ascii="Arial" w:eastAsia="Arial" w:hAnsi="Arial" w:cs="Arial"/>
+          <w:b/>
+          <w:bCs/>
+        </w:rPr>
+      </w:pPr>
+      <w:r>
+        <w:rPr>
+          <w:rFonts w:ascii="Arial" w:eastAsia="Arial" w:hAnsi="Arial" w:cs="Arial"/>
+          <w:b/>
+          <w:bCs/>
         </w:rPr>
         <w:t>Team Leader/Representative:</w:t>
       </w:r>
     </w:p>
     <w:p>
       <w:pPr>
-        <w:spacing w:line="276" w:lineRule="auto"/>
-        <w:rPr>
-          <w:rFonts w:ascii="Arial" w:eastAsia="Arial" w:hAnsi="Arial" w:cs="Arial"/>
-        </w:rPr>
-      </w:pPr>
-    </w:p>
-    <w:p>
-      <w:pPr>
         <w:spacing w:after="240" w:line="276" w:lineRule="auto"/>
         <w:rPr>
           <w:rFonts w:ascii="Arial" w:eastAsia="Arial" w:hAnsi="Arial" w:cs="Arial"/>
         </w:rPr>
       </w:pPr>
+      <w:r>
+        <w:rPr>
+          <w:rFonts w:ascii="Arial" w:eastAsia="Arial" w:hAnsi="Arial" w:cs="Arial"/>
+        </w:rPr>
+        <w:t>Zachariah</w:t>
+      </w:r>
+      <w:r>
+        <w:rPr>
+          <w:rFonts w:ascii="Arial" w:eastAsia="Arial" w:hAnsi="Arial" w:cs="Arial"/>
+        </w:rPr>
+        <w:t xml:space="preserve"> </w:t>
+      </w:r>
+      <w:r>
+        <w:rPr>
+          <w:rFonts w:ascii="Arial" w:eastAsia="Arial" w:hAnsi="Arial" w:cs="Arial"/>
+        </w:rPr>
+        <w:t>Freitas</w:t>
+      </w:r>
     </w:p>
     <w:p>
       <w:pPr>
         <w:spacing w:after="240" w:line="276" w:lineRule="auto"/>
         <w:rPr>
           <w:rFonts w:ascii="Arial" w:eastAsia="Arial" w:hAnsi="Arial" w:cs="Arial"/>
-        </w:rPr>
-      </w:pPr>
-      <w:r>
-        <w:rPr>
-          <w:rFonts w:ascii="Arial" w:eastAsia="Arial" w:hAnsi="Arial" w:cs="Arial"/>
+          <w:b/>
+          <w:bCs/>
+        </w:rPr>
+      </w:pPr>
+      <w:r>
+        <w:rPr>
+          <w:rFonts w:ascii="Arial" w:eastAsia="Arial" w:hAnsi="Arial" w:cs="Arial"/>
+          <w:b/>
+          <w:bCs/>
         </w:rPr>
         <w:t xml:space="preserve">Full Names of Team Members: </w:t>
       </w:r>
     </w:p>
     <w:p>
       <w:pPr>
-        <w:spacing w:line="276" w:lineRule="auto"/>
-        <w:ind w:firstLine="720"/>
+        <w:spacing w:after="240" w:line="276" w:lineRule="auto"/>
         <w:rPr>
           <w:rFonts w:ascii="Arial" w:eastAsia="Arial" w:hAnsi="Arial" w:cs="Arial"/>
         </w:rPr>
@@ -143,13 +168,32 @@
         </w:rPr>
         <w:t xml:space="preserve">1. </w:t>
       </w:r>
-    </w:p>
-    <w:p>
-      <w:pPr>
-        <w:spacing w:line="276" w:lineRule="auto"/>
-        <w:ind w:firstLine="720"/>
-        <w:rPr>
-          <w:rFonts w:ascii="Arial" w:eastAsia="Arial" w:hAnsi="Arial" w:cs="Arial"/>
+      <w:r>
+        <w:rPr>
+          <w:rFonts w:ascii="Arial" w:eastAsia="Arial" w:hAnsi="Arial" w:cs="Arial"/>
+        </w:rPr>
+        <w:t>Zachariah</w:t>
+      </w:r>
+      <w:r>
+        <w:rPr>
+          <w:rFonts w:ascii="Arial" w:eastAsia="Arial" w:hAnsi="Arial" w:cs="Arial"/>
+        </w:rPr>
+        <w:t xml:space="preserve"> </w:t>
+      </w:r>
+      <w:r>
+        <w:rPr>
+          <w:rFonts w:ascii="Arial" w:eastAsia="Arial" w:hAnsi="Arial" w:cs="Arial"/>
+        </w:rPr>
+        <w:t>Freitas</w:t>
+      </w:r>
+    </w:p>
+    <w:p>
+      <w:pPr>
+        <w:spacing w:line="276" w:lineRule="auto"/>
+        <w:rPr>
+          <w:rFonts w:ascii="Arial" w:eastAsia="Arial" w:hAnsi="Arial" w:cs="Arial"/>
+          <w:b/>
+          <w:bCs/>
         </w:rPr>
       </w:pPr>
       <w:r>
@@ -158,20 +202,17 @@
         </w:rPr>
         <w:t>2.</w:t>
       </w:r>
-    </w:p>
-    <w:p>
-      <w:pPr>
-        <w:spacing w:line="276" w:lineRule="auto"/>
-        <w:ind w:firstLine="720"/>
-        <w:rPr>
-          <w:rFonts w:ascii="Arial" w:eastAsia="Arial" w:hAnsi="Arial" w:cs="Arial"/>
-        </w:rPr>
-      </w:pPr>
-      <w:r>
-        <w:rPr>
-          <w:rFonts w:ascii="Arial" w:eastAsia="Arial" w:hAnsi="Arial" w:cs="Arial"/>
-        </w:rPr>
-        <w:t>3.</w:t>
+      <w:r>
+        <w:rPr>
+          <w:rFonts w:ascii="Arial" w:eastAsia="Arial" w:hAnsi="Arial" w:cs="Arial"/>
+        </w:rPr>
+        <w:t xml:space="preserve"> </w:t>
+      </w:r>
+      <w:r>
+        <w:rPr>
+          <w:rFonts w:ascii="Arial" w:eastAsia="Arial" w:hAnsi="Arial" w:cs="Arial"/>
+        </w:rPr>
+        <w:t>George Garcia</w:t>
       </w:r>
     </w:p>
     <w:p>
@@ -193,11 +234,15 @@
         <w:spacing w:line="276" w:lineRule="auto"/>
         <w:rPr>
           <w:rFonts w:ascii="Arial" w:eastAsia="Arial" w:hAnsi="Arial" w:cs="Arial"/>
-        </w:rPr>
-      </w:pPr>
-      <w:r>
-        <w:rPr>
-          <w:rFonts w:ascii="Arial" w:eastAsia="Arial" w:hAnsi="Arial" w:cs="Arial"/>
+          <w:b/>
+          <w:bCs/>
+        </w:rPr>
+      </w:pPr>
+      <w:r>
+        <w:rPr>
+          <w:rFonts w:ascii="Arial" w:eastAsia="Arial" w:hAnsi="Arial" w:cs="Arial"/>
+          <w:b/>
+          <w:bCs/>
         </w:rPr>
         <w:t xml:space="preserve">Title of Your Time Series Final Project: </w:t>
       </w:r>
@@ -220,31 +265,41 @@
           <w:rFonts w:ascii="Arial" w:eastAsia="Arial" w:hAnsi="Arial" w:cs="Arial"/>
         </w:rPr>
       </w:pPr>
-    </w:p>
-    <w:p>
-      <w:pPr>
-        <w:tabs>
-          <w:tab w:val="left" w:pos="9180"/>
-        </w:tabs>
-        <w:spacing w:line="276" w:lineRule="auto"/>
-        <w:rPr>
-          <w:rFonts w:ascii="Arial" w:eastAsia="Arial" w:hAnsi="Arial" w:cs="Arial"/>
-        </w:rPr>
-      </w:pPr>
-    </w:p>
-    <w:p>
-      <w:pPr>
-        <w:tabs>
-          <w:tab w:val="left" w:pos="9180"/>
-        </w:tabs>
-        <w:spacing w:line="276" w:lineRule="auto"/>
-        <w:rPr>
-          <w:rFonts w:ascii="Arial" w:eastAsia="Arial" w:hAnsi="Arial" w:cs="Arial"/>
-        </w:rPr>
-      </w:pPr>
-      <w:r>
-        <w:rPr>
-          <w:rFonts w:ascii="Arial" w:eastAsia="Arial" w:hAnsi="Arial" w:cs="Arial"/>
+      <w:r>
+        <w:rPr>
+          <w:rFonts w:ascii="Arial" w:eastAsia="Arial" w:hAnsi="Arial" w:cs="Arial"/>
+        </w:rPr>
+        <w:t>Sales Data Forecast</w:t>
+      </w:r>
+    </w:p>
+    <w:p>
+      <w:pPr>
+        <w:tabs>
+          <w:tab w:val="left" w:pos="9180"/>
+        </w:tabs>
+        <w:spacing w:line="276" w:lineRule="auto"/>
+        <w:rPr>
+          <w:rFonts w:ascii="Arial" w:eastAsia="Arial" w:hAnsi="Arial" w:cs="Arial"/>
+        </w:rPr>
+      </w:pPr>
+    </w:p>
+    <w:p>
+      <w:pPr>
+        <w:tabs>
+          <w:tab w:val="left" w:pos="9180"/>
+        </w:tabs>
+        <w:spacing w:line="276" w:lineRule="auto"/>
+        <w:rPr>
+          <w:rFonts w:ascii="Arial" w:eastAsia="Arial" w:hAnsi="Arial" w:cs="Arial"/>
+          <w:b/>
+          <w:bCs/>
+        </w:rPr>
+      </w:pPr>
+      <w:r>
+        <w:rPr>
+          <w:rFonts w:ascii="Arial" w:eastAsia="Arial" w:hAnsi="Arial" w:cs="Arial"/>
+          <w:b/>
+          <w:bCs/>
         </w:rPr>
         <w:t>Motivation for choosing this project:</w:t>
       </w:r>
@@ -270,64 +325,113 @@
           <w:rFonts w:ascii="Arial" w:eastAsia="Arial" w:hAnsi="Arial" w:cs="Arial"/>
         </w:rPr>
       </w:pPr>
-    </w:p>
-    <w:p>
-      <w:pPr>
-        <w:tabs>
-          <w:tab w:val="left" w:pos="9180"/>
-        </w:tabs>
-        <w:spacing w:line="276" w:lineRule="auto"/>
-        <w:rPr>
-          <w:rFonts w:ascii="Arial" w:eastAsia="Arial" w:hAnsi="Arial" w:cs="Arial"/>
-        </w:rPr>
-      </w:pPr>
-    </w:p>
-    <w:p>
-      <w:pPr>
-        <w:tabs>
-          <w:tab w:val="left" w:pos="9180"/>
-        </w:tabs>
-        <w:spacing w:line="276" w:lineRule="auto"/>
-        <w:rPr>
-          <w:rFonts w:ascii="Arial" w:eastAsia="Arial" w:hAnsi="Arial" w:cs="Arial"/>
-        </w:rPr>
-      </w:pPr>
-    </w:p>
-    <w:p>
-      <w:pPr>
-        <w:tabs>
-          <w:tab w:val="left" w:pos="9180"/>
-        </w:tabs>
-        <w:spacing w:line="276" w:lineRule="auto"/>
-        <w:rPr>
-          <w:rFonts w:ascii="Arial" w:eastAsia="Arial" w:hAnsi="Arial" w:cs="Arial"/>
-        </w:rPr>
-      </w:pPr>
-    </w:p>
-    <w:p>
-      <w:pPr>
-        <w:tabs>
-          <w:tab w:val="left" w:pos="9180"/>
-        </w:tabs>
-        <w:spacing w:line="276" w:lineRule="auto"/>
-        <w:rPr>
-          <w:rFonts w:ascii="Arial" w:eastAsia="Arial" w:hAnsi="Arial" w:cs="Arial"/>
-        </w:rPr>
-      </w:pPr>
-    </w:p>
-    <w:p>
-      <w:pPr>
-        <w:tabs>
-          <w:tab w:val="left" w:pos="9180"/>
-        </w:tabs>
-        <w:spacing w:line="276" w:lineRule="auto"/>
-        <w:rPr>
-          <w:rFonts w:ascii="Arial" w:eastAsia="Arial" w:hAnsi="Arial" w:cs="Arial"/>
-        </w:rPr>
-      </w:pPr>
-      <w:r>
-        <w:rPr>
-          <w:rFonts w:ascii="Arial" w:eastAsia="Arial" w:hAnsi="Arial" w:cs="Arial"/>
+      <w:r>
+        <w:rPr>
+          <w:rFonts w:ascii="Arial" w:eastAsia="Arial" w:hAnsi="Arial" w:cs="Arial"/>
+        </w:rPr>
+        <w:t xml:space="preserve">Our motivation for using this data </w:t>
+      </w:r>
+      <w:r>
+        <w:rPr>
+          <w:rFonts w:ascii="Arial" w:eastAsia="Arial" w:hAnsi="Arial" w:cs="Arial"/>
+        </w:rPr>
+        <w:t xml:space="preserve">is because it is relevant to us and our employer. </w:t>
+      </w:r>
+      <w:proofErr w:type="gramStart"/>
+      <w:r>
+        <w:rPr>
+          <w:rFonts w:ascii="Arial" w:eastAsia="Arial" w:hAnsi="Arial" w:cs="Arial"/>
+        </w:rPr>
+        <w:t>We’ve</w:t>
+      </w:r>
+      <w:proofErr w:type="gramEnd"/>
+      <w:r>
+        <w:rPr>
+          <w:rFonts w:ascii="Arial" w:eastAsia="Arial" w:hAnsi="Arial" w:cs="Arial"/>
+        </w:rPr>
+        <w:t xml:space="preserve"> </w:t>
+      </w:r>
+      <w:r>
+        <w:rPr>
+          <w:rFonts w:ascii="Arial" w:eastAsia="Arial" w:hAnsi="Arial" w:cs="Arial"/>
+        </w:rPr>
+        <w:t xml:space="preserve">obtained </w:t>
+      </w:r>
+      <w:r>
+        <w:rPr>
+          <w:rFonts w:ascii="Arial" w:eastAsia="Arial" w:hAnsi="Arial" w:cs="Arial"/>
+        </w:rPr>
+        <w:t>this data from our organization</w:t>
+      </w:r>
+      <w:r>
+        <w:rPr>
+          <w:rFonts w:ascii="Arial" w:eastAsia="Arial" w:hAnsi="Arial" w:cs="Arial"/>
+        </w:rPr>
+        <w:t xml:space="preserve"> and have been asked to supply a better forecast than what is currently done</w:t>
+      </w:r>
+      <w:r>
+        <w:rPr>
+          <w:rFonts w:ascii="Arial" w:eastAsia="Arial" w:hAnsi="Arial" w:cs="Arial"/>
+        </w:rPr>
+        <w:t>. Currently the finance team uses a simple heuristic model to generate forecasts</w:t>
+      </w:r>
+      <w:r>
+        <w:rPr>
+          <w:rFonts w:ascii="Arial" w:eastAsia="Arial" w:hAnsi="Arial" w:cs="Arial"/>
+        </w:rPr>
+        <w:t>. Their method is to take a two-week average for same days in previous weeks.</w:t>
+      </w:r>
+    </w:p>
+    <w:p>
+      <w:pPr>
+        <w:tabs>
+          <w:tab w:val="left" w:pos="9180"/>
+        </w:tabs>
+        <w:spacing w:line="276" w:lineRule="auto"/>
+        <w:rPr>
+          <w:rFonts w:ascii="Arial" w:eastAsia="Arial" w:hAnsi="Arial" w:cs="Arial"/>
+        </w:rPr>
+      </w:pPr>
+    </w:p>
+    <w:p>
+      <w:pPr>
+        <w:tabs>
+          <w:tab w:val="left" w:pos="9180"/>
+        </w:tabs>
+        <w:spacing w:line="276" w:lineRule="auto"/>
+        <w:rPr>
+          <w:rFonts w:ascii="Arial" w:eastAsia="Arial" w:hAnsi="Arial" w:cs="Arial"/>
+        </w:rPr>
+      </w:pPr>
+    </w:p>
+    <w:p>
+      <w:pPr>
+        <w:tabs>
+          <w:tab w:val="left" w:pos="9180"/>
+        </w:tabs>
+        <w:spacing w:line="276" w:lineRule="auto"/>
+        <w:rPr>
+          <w:rFonts w:ascii="Arial" w:eastAsia="Arial" w:hAnsi="Arial" w:cs="Arial"/>
+        </w:rPr>
+      </w:pPr>
+    </w:p>
+    <w:p>
+      <w:pPr>
+        <w:tabs>
+          <w:tab w:val="left" w:pos="9180"/>
+        </w:tabs>
+        <w:spacing w:line="276" w:lineRule="auto"/>
+        <w:rPr>
+          <w:rFonts w:ascii="Arial" w:eastAsia="Arial" w:hAnsi="Arial" w:cs="Arial"/>
+          <w:b/>
+          <w:bCs/>
+        </w:rPr>
+      </w:pPr>
+      <w:r>
+        <w:rPr>
+          <w:rFonts w:ascii="Arial" w:eastAsia="Arial" w:hAnsi="Arial" w:cs="Arial"/>
+          <w:b/>
+          <w:bCs/>
         </w:rPr>
         <w:t xml:space="preserve">Problem Statement: Short Description of Your Time Series Project and Objective(s): </w:t>
       </w:r>
@@ -353,6 +457,57 @@
           <w:rFonts w:ascii="Arial" w:eastAsia="Arial" w:hAnsi="Arial" w:cs="Arial"/>
         </w:rPr>
       </w:pPr>
+      <w:r>
+        <w:rPr>
+          <w:rFonts w:ascii="Arial" w:eastAsia="Arial" w:hAnsi="Arial" w:cs="Arial"/>
+        </w:rPr>
+        <w:t>We want to forecast sales for our organization</w:t>
+      </w:r>
+      <w:r>
+        <w:rPr>
+          <w:rFonts w:ascii="Arial" w:eastAsia="Arial" w:hAnsi="Arial" w:cs="Arial"/>
+        </w:rPr>
+        <w:t xml:space="preserve"> a month ahead for business resource planning and managing leadership and Wall Street expectations</w:t>
+      </w:r>
+      <w:r>
+        <w:rPr>
+          <w:rFonts w:ascii="Arial" w:eastAsia="Arial" w:hAnsi="Arial" w:cs="Arial"/>
+        </w:rPr>
+        <w:t xml:space="preserve">. We need </w:t>
+      </w:r>
+      <w:r>
+        <w:rPr>
+          <w:rFonts w:ascii="Arial" w:eastAsia="Arial" w:hAnsi="Arial" w:cs="Arial"/>
+        </w:rPr>
+        <w:t xml:space="preserve">forecast </w:t>
+      </w:r>
+      <w:proofErr w:type="gramStart"/>
+      <w:r>
+        <w:rPr>
+          <w:rFonts w:ascii="Arial" w:eastAsia="Arial" w:hAnsi="Arial" w:cs="Arial"/>
+        </w:rPr>
+        <w:t>the month of October</w:t>
+      </w:r>
+      <w:proofErr w:type="gramEnd"/>
+      <w:r>
+        <w:rPr>
+          <w:rFonts w:ascii="Arial" w:eastAsia="Arial" w:hAnsi="Arial" w:cs="Arial"/>
+        </w:rPr>
+        <w:t xml:space="preserve"> on September 30</w:t>
+      </w:r>
+      <w:r>
+        <w:rPr>
+          <w:rFonts w:ascii="Arial" w:eastAsia="Arial" w:hAnsi="Arial" w:cs="Arial"/>
+          <w:vertAlign w:val="superscript"/>
+        </w:rPr>
+        <w:t>th</w:t>
+      </w:r>
+      <w:r>
+        <w:rPr>
+          <w:rFonts w:ascii="Arial" w:eastAsia="Arial" w:hAnsi="Arial" w:cs="Arial"/>
+        </w:rPr>
+        <w:t>.</w:t>
+      </w:r>
     </w:p>
     <w:p>
       <w:pPr>
@@ -395,11 +550,15 @@
         <w:spacing w:line="276" w:lineRule="auto"/>
         <w:rPr>
           <w:rFonts w:ascii="Arial" w:eastAsia="Arial" w:hAnsi="Arial" w:cs="Arial"/>
-        </w:rPr>
-      </w:pPr>
-      <w:r>
-        <w:rPr>
-          <w:rFonts w:ascii="Arial" w:eastAsia="Arial" w:hAnsi="Arial" w:cs="Arial"/>
+          <w:b/>
+          <w:bCs/>
+        </w:rPr>
+      </w:pPr>
+      <w:r>
+        <w:rPr>
+          <w:rFonts w:ascii="Arial" w:eastAsia="Arial" w:hAnsi="Arial" w:cs="Arial"/>
+          <w:b/>
+          <w:bCs/>
         </w:rPr>
         <w:t xml:space="preserve">Name of Your Selected Dataset: </w:t>
       </w:r>
@@ -407,27 +566,59 @@
     <w:p>
       <w:pPr>
         <w:tabs>
-          <w:tab w:val="left" w:pos="9180"/>
-        </w:tabs>
-        <w:spacing w:line="276" w:lineRule="auto"/>
-        <w:rPr>
-          <w:rFonts w:ascii="Arial" w:eastAsia="Arial" w:hAnsi="Arial" w:cs="Arial"/>
-        </w:rPr>
-      </w:pPr>
-    </w:p>
-    <w:p>
-      <w:pPr>
-        <w:tabs>
-          <w:tab w:val="left" w:pos="9180"/>
-        </w:tabs>
-        <w:spacing w:line="276" w:lineRule="auto"/>
-        <w:rPr>
-          <w:rFonts w:ascii="Arial" w:eastAsia="Arial" w:hAnsi="Arial" w:cs="Arial"/>
-        </w:rPr>
-      </w:pPr>
-      <w:r>
-        <w:rPr>
-          <w:rFonts w:ascii="Arial" w:eastAsia="Arial" w:hAnsi="Arial" w:cs="Arial"/>
+          <w:tab w:val="left" w:pos="7020"/>
+        </w:tabs>
+        <w:spacing w:line="276" w:lineRule="auto"/>
+        <w:rPr>
+          <w:rFonts w:ascii="Arial" w:eastAsia="Arial" w:hAnsi="Arial" w:cs="Arial"/>
+        </w:rPr>
+      </w:pPr>
+    </w:p>
+    <w:p>
+      <w:pPr>
+        <w:tabs>
+          <w:tab w:val="left" w:pos="7020"/>
+        </w:tabs>
+        <w:spacing w:line="276" w:lineRule="auto"/>
+        <w:rPr>
+          <w:rFonts w:ascii="Arial" w:eastAsia="Arial" w:hAnsi="Arial" w:cs="Arial"/>
+        </w:rPr>
+      </w:pPr>
+      <w:r>
+        <w:rPr>
+          <w:rFonts w:ascii="Arial" w:eastAsia="Arial" w:hAnsi="Arial" w:cs="Arial"/>
+        </w:rPr>
+        <w:t>Sales Activations.</w:t>
+      </w:r>
+    </w:p>
+    <w:p>
+      <w:pPr>
+        <w:tabs>
+          <w:tab w:val="left" w:pos="9180"/>
+        </w:tabs>
+        <w:spacing w:line="276" w:lineRule="auto"/>
+        <w:rPr>
+          <w:rFonts w:ascii="Arial" w:eastAsia="Arial" w:hAnsi="Arial" w:cs="Arial"/>
+        </w:rPr>
+      </w:pPr>
+    </w:p>
+    <w:p>
+      <w:pPr>
+        <w:tabs>
+          <w:tab w:val="left" w:pos="9180"/>
+        </w:tabs>
+        <w:spacing w:line="276" w:lineRule="auto"/>
+        <w:rPr>
+          <w:rFonts w:ascii="Arial" w:eastAsia="Arial" w:hAnsi="Arial" w:cs="Arial"/>
+          <w:b/>
+          <w:bCs/>
+        </w:rPr>
+      </w:pPr>
+      <w:r>
+        <w:rPr>
+          <w:rFonts w:ascii="Arial" w:eastAsia="Arial" w:hAnsi="Arial" w:cs="Arial"/>
+          <w:b/>
+          <w:bCs/>
         </w:rPr>
         <w:t>Description of your selected dataset:</w:t>
       </w:r>
@@ -453,53 +644,74 @@
           <w:rFonts w:ascii="Arial" w:eastAsia="Arial" w:hAnsi="Arial" w:cs="Arial"/>
         </w:rPr>
       </w:pPr>
-    </w:p>
-    <w:p>
-      <w:pPr>
-        <w:tabs>
-          <w:tab w:val="left" w:pos="9180"/>
-        </w:tabs>
-        <w:spacing w:line="276" w:lineRule="auto"/>
-        <w:rPr>
-          <w:rFonts w:ascii="Arial" w:eastAsia="Arial" w:hAnsi="Arial" w:cs="Arial"/>
-        </w:rPr>
-      </w:pPr>
-    </w:p>
-    <w:p>
-      <w:pPr>
-        <w:tabs>
-          <w:tab w:val="left" w:pos="9180"/>
-        </w:tabs>
-        <w:spacing w:line="276" w:lineRule="auto"/>
-        <w:rPr>
-          <w:rFonts w:ascii="Arial" w:eastAsia="Arial" w:hAnsi="Arial" w:cs="Arial"/>
-        </w:rPr>
-      </w:pPr>
-    </w:p>
-    <w:p>
-      <w:pPr>
-        <w:tabs>
-          <w:tab w:val="left" w:pos="9180"/>
-        </w:tabs>
-        <w:spacing w:line="276" w:lineRule="auto"/>
-        <w:rPr>
-          <w:rFonts w:ascii="Arial" w:eastAsia="Arial" w:hAnsi="Arial" w:cs="Arial"/>
-        </w:rPr>
-      </w:pPr>
-    </w:p>
-    <w:p>
-      <w:pPr>
-        <w:tabs>
-          <w:tab w:val="left" w:pos="9180"/>
-        </w:tabs>
-        <w:spacing w:line="276" w:lineRule="auto"/>
-        <w:rPr>
-          <w:rFonts w:ascii="Arial" w:eastAsia="Arial" w:hAnsi="Arial" w:cs="Arial"/>
-        </w:rPr>
-      </w:pPr>
-      <w:r>
-        <w:rPr>
-          <w:rFonts w:ascii="Arial" w:eastAsia="Arial" w:hAnsi="Arial" w:cs="Arial"/>
+      <w:r>
+        <w:rPr>
+          <w:rFonts w:ascii="Arial" w:eastAsia="Arial" w:hAnsi="Arial" w:cs="Arial"/>
+        </w:rPr>
+        <w:t>This dataset includes sales by day for the last 423 days.</w:t>
+      </w:r>
+    </w:p>
+    <w:p>
+      <w:pPr>
+        <w:tabs>
+          <w:tab w:val="left" w:pos="9180"/>
+        </w:tabs>
+        <w:spacing w:line="276" w:lineRule="auto"/>
+        <w:rPr>
+          <w:rFonts w:ascii="Arial" w:eastAsia="Arial" w:hAnsi="Arial" w:cs="Arial"/>
+        </w:rPr>
+      </w:pPr>
+    </w:p>
+    <w:p>
+      <w:pPr>
+        <w:tabs>
+          <w:tab w:val="left" w:pos="9180"/>
+        </w:tabs>
+        <w:spacing w:line="276" w:lineRule="auto"/>
+        <w:rPr>
+          <w:rFonts w:ascii="Arial" w:eastAsia="Arial" w:hAnsi="Arial" w:cs="Arial"/>
+        </w:rPr>
+      </w:pPr>
+    </w:p>
+    <w:p>
+      <w:pPr>
+        <w:tabs>
+          <w:tab w:val="left" w:pos="9180"/>
+        </w:tabs>
+        <w:spacing w:line="276" w:lineRule="auto"/>
+        <w:rPr>
+          <w:rFonts w:ascii="Arial" w:eastAsia="Arial" w:hAnsi="Arial" w:cs="Arial"/>
+        </w:rPr>
+      </w:pPr>
+    </w:p>
+    <w:p>
+      <w:pPr>
+        <w:tabs>
+          <w:tab w:val="left" w:pos="9180"/>
+        </w:tabs>
+        <w:spacing w:line="276" w:lineRule="auto"/>
+        <w:rPr>
+          <w:rFonts w:ascii="Arial" w:eastAsia="Arial" w:hAnsi="Arial" w:cs="Arial"/>
+        </w:rPr>
+      </w:pPr>
+    </w:p>
+    <w:p>
+      <w:pPr>
+        <w:tabs>
+          <w:tab w:val="left" w:pos="9180"/>
+        </w:tabs>
+        <w:spacing w:line="276" w:lineRule="auto"/>
+        <w:rPr>
+          <w:rFonts w:ascii="Arial" w:eastAsia="Arial" w:hAnsi="Arial" w:cs="Arial"/>
+          <w:b/>
+          <w:bCs/>
+        </w:rPr>
+      </w:pPr>
+      <w:r>
+        <w:rPr>
+          <w:rFonts w:ascii="Arial" w:eastAsia="Arial" w:hAnsi="Arial" w:cs="Arial"/>
+          <w:b/>
+          <w:bCs/>
         </w:rPr>
         <w:t xml:space="preserve">Data source, number of variables, size of dataset, </w:t>
       </w:r>
@@ -508,6 +720,8 @@
       <w:r>
         <w:rPr>
           <w:rFonts w:ascii="Arial" w:eastAsia="Arial" w:hAnsi="Arial" w:cs="Arial"/>
+          <w:b/>
+          <w:bCs/>
         </w:rPr>
         <w:t>etc</w:t>
       </w:r>
@@ -516,6 +730,8 @@
       <w:r>
         <w:rPr>
           <w:rFonts w:ascii="Arial" w:eastAsia="Arial" w:hAnsi="Arial" w:cs="Arial"/>
+          <w:b/>
+          <w:bCs/>
         </w:rPr>
         <w:t xml:space="preserve">: </w:t>
       </w:r>
@@ -541,75 +757,128 @@
           <w:rFonts w:ascii="Arial" w:eastAsia="Arial" w:hAnsi="Arial" w:cs="Arial"/>
         </w:rPr>
       </w:pPr>
-    </w:p>
-    <w:p>
-      <w:pPr>
-        <w:tabs>
-          <w:tab w:val="left" w:pos="9180"/>
-        </w:tabs>
-        <w:spacing w:line="276" w:lineRule="auto"/>
-        <w:rPr>
-          <w:rFonts w:ascii="Arial" w:eastAsia="Arial" w:hAnsi="Arial" w:cs="Arial"/>
-        </w:rPr>
-      </w:pPr>
-    </w:p>
-    <w:p>
-      <w:pPr>
-        <w:tabs>
-          <w:tab w:val="left" w:pos="9180"/>
-        </w:tabs>
-        <w:spacing w:line="276" w:lineRule="auto"/>
-        <w:rPr>
-          <w:rFonts w:ascii="Arial" w:eastAsia="Arial" w:hAnsi="Arial" w:cs="Arial"/>
-        </w:rPr>
-      </w:pPr>
-    </w:p>
-    <w:p>
-      <w:pPr>
-        <w:tabs>
-          <w:tab w:val="left" w:pos="9180"/>
-        </w:tabs>
-        <w:spacing w:line="276" w:lineRule="auto"/>
-        <w:rPr>
-          <w:rFonts w:ascii="Arial" w:eastAsia="Arial" w:hAnsi="Arial" w:cs="Arial"/>
-        </w:rPr>
-      </w:pPr>
-    </w:p>
-    <w:p>
-      <w:pPr>
-        <w:tabs>
-          <w:tab w:val="left" w:pos="9180"/>
-        </w:tabs>
-        <w:spacing w:line="276" w:lineRule="auto"/>
-        <w:rPr>
-          <w:rFonts w:ascii="Arial" w:eastAsia="Arial" w:hAnsi="Arial" w:cs="Arial"/>
-        </w:rPr>
-      </w:pPr>
-    </w:p>
-    <w:p>
-      <w:pPr>
-        <w:tabs>
-          <w:tab w:val="left" w:pos="9180"/>
-        </w:tabs>
-        <w:spacing w:line="276" w:lineRule="auto"/>
-        <w:rPr>
-          <w:rFonts w:ascii="Arial" w:eastAsia="Arial" w:hAnsi="Arial" w:cs="Arial"/>
-        </w:rPr>
-      </w:pPr>
-    </w:p>
-    <w:p>
-      <w:pPr>
-        <w:tabs>
-          <w:tab w:val="left" w:pos="9180"/>
-        </w:tabs>
-        <w:spacing w:line="276" w:lineRule="auto"/>
-        <w:rPr>
-          <w:rFonts w:ascii="Arial" w:eastAsia="Arial" w:hAnsi="Arial" w:cs="Arial"/>
-        </w:rPr>
-      </w:pPr>
-      <w:r>
-        <w:rPr>
-          <w:rFonts w:ascii="Arial" w:eastAsia="Arial" w:hAnsi="Arial" w:cs="Arial"/>
+      <w:r>
+        <w:rPr>
+          <w:rFonts w:ascii="Arial" w:eastAsia="Arial" w:hAnsi="Arial" w:cs="Arial"/>
+        </w:rPr>
+        <w:t xml:space="preserve">Data source is sales activations from my work </w:t>
+      </w:r>
+      <w:r>
+        <w:rPr>
+          <w:rFonts w:ascii="Arial" w:eastAsia="Arial" w:hAnsi="Arial" w:cs="Arial"/>
+        </w:rPr>
+        <w:t>ViaSat, Inc.</w:t>
+      </w:r>
+      <w:r>
+        <w:rPr>
+          <w:rFonts w:ascii="Arial" w:eastAsia="Arial" w:hAnsi="Arial" w:cs="Arial"/>
+        </w:rPr>
+        <w:t xml:space="preserve"> There are 423 rows which </w:t>
+      </w:r>
+      <w:proofErr w:type="gramStart"/>
+      <w:r>
+        <w:rPr>
+          <w:rFonts w:ascii="Arial" w:eastAsia="Arial" w:hAnsi="Arial" w:cs="Arial"/>
+        </w:rPr>
+        <w:t>represent</w:t>
+      </w:r>
+      <w:proofErr w:type="gramEnd"/>
+      <w:r>
+        <w:rPr>
+          <w:rFonts w:ascii="Arial" w:eastAsia="Arial" w:hAnsi="Arial" w:cs="Arial"/>
+        </w:rPr>
+        <w:t xml:space="preserve"> days</w:t>
+      </w:r>
+      <w:r>
+        <w:rPr>
+          <w:rFonts w:ascii="Arial" w:eastAsia="Arial" w:hAnsi="Arial" w:cs="Arial"/>
+        </w:rPr>
+        <w:t>, and 48 variables.</w:t>
+      </w:r>
+    </w:p>
+    <w:p>
+      <w:pPr>
+        <w:tabs>
+          <w:tab w:val="left" w:pos="9180"/>
+        </w:tabs>
+        <w:spacing w:line="276" w:lineRule="auto"/>
+        <w:rPr>
+          <w:rFonts w:ascii="Arial" w:eastAsia="Arial" w:hAnsi="Arial" w:cs="Arial"/>
+        </w:rPr>
+      </w:pPr>
+    </w:p>
+    <w:p>
+      <w:pPr>
+        <w:tabs>
+          <w:tab w:val="left" w:pos="9180"/>
+        </w:tabs>
+        <w:spacing w:line="276" w:lineRule="auto"/>
+        <w:rPr>
+          <w:rFonts w:ascii="Arial" w:eastAsia="Arial" w:hAnsi="Arial" w:cs="Arial"/>
+        </w:rPr>
+      </w:pPr>
+    </w:p>
+    <w:p>
+      <w:pPr>
+        <w:tabs>
+          <w:tab w:val="left" w:pos="9180"/>
+        </w:tabs>
+        <w:spacing w:line="276" w:lineRule="auto"/>
+        <w:rPr>
+          <w:rFonts w:ascii="Arial" w:eastAsia="Arial" w:hAnsi="Arial" w:cs="Arial"/>
+        </w:rPr>
+      </w:pPr>
+    </w:p>
+    <w:p>
+      <w:pPr>
+        <w:tabs>
+          <w:tab w:val="left" w:pos="9180"/>
+        </w:tabs>
+        <w:spacing w:line="276" w:lineRule="auto"/>
+        <w:rPr>
+          <w:rFonts w:ascii="Arial" w:eastAsia="Arial" w:hAnsi="Arial" w:cs="Arial"/>
+        </w:rPr>
+      </w:pPr>
+    </w:p>
+    <w:p>
+      <w:pPr>
+        <w:tabs>
+          <w:tab w:val="left" w:pos="9180"/>
+        </w:tabs>
+        <w:spacing w:line="276" w:lineRule="auto"/>
+        <w:rPr>
+          <w:rFonts w:ascii="Arial" w:eastAsia="Arial" w:hAnsi="Arial" w:cs="Arial"/>
+        </w:rPr>
+      </w:pPr>
+    </w:p>
+    <w:p>
+      <w:pPr>
+        <w:tabs>
+          <w:tab w:val="left" w:pos="9180"/>
+        </w:tabs>
+        <w:spacing w:line="276" w:lineRule="auto"/>
+        <w:rPr>
+          <w:rFonts w:ascii="Arial" w:eastAsia="Arial" w:hAnsi="Arial" w:cs="Arial"/>
+        </w:rPr>
+      </w:pPr>
+    </w:p>
+    <w:p>
+      <w:pPr>
+        <w:tabs>
+          <w:tab w:val="left" w:pos="9180"/>
+        </w:tabs>
+        <w:spacing w:line="276" w:lineRule="auto"/>
+        <w:rPr>
+          <w:rFonts w:ascii="Arial" w:eastAsia="Arial" w:hAnsi="Arial" w:cs="Arial"/>
+          <w:b/>
+          <w:bCs/>
+        </w:rPr>
+      </w:pPr>
+      <w:r>
+        <w:rPr>
+          <w:rFonts w:ascii="Arial" w:eastAsia="Arial" w:hAnsi="Arial" w:cs="Arial"/>
+          <w:b/>
+          <w:bCs/>
         </w:rPr>
         <w:t xml:space="preserve">Notable findings from your </w:t>
       </w:r>
@@ -617,6 +886,8 @@
       <w:r>
         <w:rPr>
           <w:rFonts w:ascii="Arial" w:eastAsia="Arial" w:hAnsi="Arial" w:cs="Arial"/>
+          <w:b/>
+          <w:bCs/>
         </w:rPr>
         <w:t>initial</w:t>
       </w:r>
@@ -624,6 +895,8 @@
       <w:r>
         <w:rPr>
           <w:rFonts w:ascii="Arial" w:eastAsia="Arial" w:hAnsi="Arial" w:cs="Arial"/>
+          <w:b/>
+          <w:bCs/>
         </w:rPr>
         <w:t xml:space="preserve"> EDA:</w:t>
       </w:r>
@@ -645,8 +918,32 @@
         <w:spacing w:line="276" w:lineRule="auto"/>
         <w:rPr>
           <w:rFonts w:ascii="Arial" w:eastAsia="Arial" w:hAnsi="Arial" w:cs="Arial"/>
-        </w:rPr>
-      </w:pPr>
+          <w:shd w:val="clear" w:color="auto" w:fill="FFF2CC"/>
+        </w:rPr>
+      </w:pPr>
+      <w:r>
+        <w:rPr>
+          <w:rFonts w:ascii="Arial" w:eastAsia="Arial" w:hAnsi="Arial" w:cs="Arial"/>
+          <w:shd w:val="clear" w:color="auto" w:fill="FFF2CC"/>
+        </w:rPr>
+        <w:t xml:space="preserve">There appears to be a weekly seasonal pattern to the data and some trending or drift in sales that </w:t>
+      </w:r>
+      <w:proofErr w:type="gramStart"/>
+      <w:r>
+        <w:rPr>
+          <w:rFonts w:ascii="Arial" w:eastAsia="Arial" w:hAnsi="Arial" w:cs="Arial"/>
+          <w:shd w:val="clear" w:color="auto" w:fill="FFF2CC"/>
+        </w:rPr>
+        <w:t>seems to be</w:t>
+      </w:r>
+      <w:proofErr w:type="gramEnd"/>
+      <w:r>
+        <w:rPr>
+          <w:rFonts w:ascii="Arial" w:eastAsia="Arial" w:hAnsi="Arial" w:cs="Arial"/>
+          <w:shd w:val="clear" w:color="auto" w:fill="FFF2CC"/>
+        </w:rPr>
+        <w:t xml:space="preserve"> shrinking.</w:t>
+      </w:r>
     </w:p>
     <w:p>
       <w:pPr>
@@ -683,9 +980,28 @@
         <w:spacing w:line="276" w:lineRule="auto"/>
         <w:rPr>
           <w:rFonts w:ascii="Arial" w:eastAsia="Arial" w:hAnsi="Arial" w:cs="Arial"/>
-          <w:shd w:val="clear" w:color="auto" w:fill="FFF2CC"/>
-        </w:rPr>
-      </w:pPr>
+          <w:b/>
+          <w:bCs/>
+        </w:rPr>
+      </w:pPr>
+      <w:proofErr w:type="spellStart"/>
+      <w:r>
+        <w:rPr>
+          <w:rFonts w:ascii="Arial" w:eastAsia="Arial" w:hAnsi="Arial" w:cs="Arial"/>
+          <w:b/>
+          <w:bCs/>
+        </w:rPr>
+        <w:t>Github</w:t>
+      </w:r>
+      <w:proofErr w:type="spellEnd"/>
+      <w:r>
+        <w:rPr>
+          <w:rFonts w:ascii="Arial" w:eastAsia="Arial" w:hAnsi="Arial" w:cs="Arial"/>
+          <w:b/>
+          <w:bCs/>
+        </w:rPr>
+        <w:t xml:space="preserve"> link: </w:t>
+      </w:r>
     </w:p>
     <w:p>
       <w:pPr>
@@ -696,9 +1012,17 @@
         <w:spacing w:line="276" w:lineRule="auto"/>
         <w:rPr>
           <w:rFonts w:ascii="Arial" w:eastAsia="Arial" w:hAnsi="Arial" w:cs="Arial"/>
-          <w:shd w:val="clear" w:color="auto" w:fill="FFF2CC"/>
-        </w:rPr>
-      </w:pPr>
+        </w:rPr>
+      </w:pPr>
+      <w:hyperlink r:id="rId7" w:history="1">
+        <w:r>
+          <w:rPr>
+            <w:rStyle w:val="Hyperlink"/>
+            <w:rFonts w:ascii="Arial" w:eastAsia="Arial" w:hAnsi="Arial" w:cs="Arial"/>
+          </w:rPr>
+          <w:t>https://github.com/Team-ADS-506-FA22-Applied-Time-Series/Final_Project_ADS_506</w:t>
+        </w:r>
+      </w:hyperlink>
     </w:p>
     <w:p>
       <w:pPr>
@@ -709,7 +1033,6 @@
         <w:spacing w:line="276" w:lineRule="auto"/>
         <w:rPr>
           <w:rFonts w:ascii="Arial" w:eastAsia="Arial" w:hAnsi="Arial" w:cs="Arial"/>
-          <w:shd w:val="clear" w:color="auto" w:fill="FFF2CC"/>
         </w:rPr>
       </w:pPr>
     </w:p>
@@ -722,7 +1045,6 @@
         <w:spacing w:line="276" w:lineRule="auto"/>
         <w:rPr>
           <w:rFonts w:ascii="Arial" w:eastAsia="Arial" w:hAnsi="Arial" w:cs="Arial"/>
-          <w:shd w:val="clear" w:color="auto" w:fill="FFF2CC"/>
         </w:rPr>
       </w:pPr>
     </w:p>
@@ -735,84 +1057,6 @@
         <w:spacing w:line="276" w:lineRule="auto"/>
         <w:rPr>
           <w:rFonts w:ascii="Arial" w:eastAsia="Arial" w:hAnsi="Arial" w:cs="Arial"/>
-          <w:shd w:val="clear" w:color="auto" w:fill="FFF2CC"/>
-        </w:rPr>
-      </w:pPr>
-    </w:p>
-    <w:p>
-      <w:pPr>
-        <w:tabs>
-          <w:tab w:val="left" w:pos="6840"/>
-          <w:tab w:val="left" w:pos="7020"/>
-        </w:tabs>
-        <w:spacing w:line="276" w:lineRule="auto"/>
-        <w:rPr>
-          <w:rFonts w:ascii="Arial" w:eastAsia="Arial" w:hAnsi="Arial" w:cs="Arial"/>
-          <w:shd w:val="clear" w:color="auto" w:fill="FFF2CC"/>
-        </w:rPr>
-      </w:pPr>
-    </w:p>
-    <w:p>
-      <w:pPr>
-        <w:tabs>
-          <w:tab w:val="left" w:pos="6840"/>
-          <w:tab w:val="left" w:pos="7020"/>
-        </w:tabs>
-        <w:spacing w:line="276" w:lineRule="auto"/>
-        <w:rPr>
-          <w:rFonts w:ascii="Arial" w:eastAsia="Arial" w:hAnsi="Arial" w:cs="Arial"/>
-          <w:shd w:val="clear" w:color="auto" w:fill="FFF2CC"/>
-        </w:rPr>
-      </w:pPr>
-    </w:p>
-    <w:p>
-      <w:pPr>
-        <w:tabs>
-          <w:tab w:val="left" w:pos="6840"/>
-          <w:tab w:val="left" w:pos="7020"/>
-        </w:tabs>
-        <w:spacing w:line="276" w:lineRule="auto"/>
-        <w:rPr>
-          <w:rFonts w:ascii="Arial" w:eastAsia="Arial" w:hAnsi="Arial" w:cs="Arial"/>
-          <w:shd w:val="clear" w:color="auto" w:fill="FFF2CC"/>
-        </w:rPr>
-      </w:pPr>
-    </w:p>
-    <w:p>
-      <w:pPr>
-        <w:tabs>
-          <w:tab w:val="left" w:pos="6840"/>
-          <w:tab w:val="left" w:pos="7020"/>
-        </w:tabs>
-        <w:spacing w:line="276" w:lineRule="auto"/>
-        <w:rPr>
-          <w:rFonts w:ascii="Arial" w:eastAsia="Arial" w:hAnsi="Arial" w:cs="Arial"/>
-        </w:rPr>
-      </w:pPr>
-      <w:proofErr w:type="spellStart"/>
-      <w:r>
-        <w:rPr>
-          <w:rFonts w:ascii="Arial" w:eastAsia="Arial" w:hAnsi="Arial" w:cs="Arial"/>
-        </w:rPr>
-        <w:t>Github</w:t>
-      </w:r>
-      <w:proofErr w:type="spellEnd"/>
-      <w:r>
-        <w:rPr>
-          <w:rFonts w:ascii="Arial" w:eastAsia="Arial" w:hAnsi="Arial" w:cs="Arial"/>
-        </w:rPr>
-        <w:t xml:space="preserve"> link: </w:t>
-      </w:r>
-    </w:p>
-    <w:p>
-      <w:pPr>
-        <w:tabs>
-          <w:tab w:val="left" w:pos="6840"/>
-          <w:tab w:val="left" w:pos="7020"/>
-        </w:tabs>
-        <w:spacing w:line="276" w:lineRule="auto"/>
-        <w:rPr>
-          <w:rFonts w:ascii="Arial" w:eastAsia="Arial" w:hAnsi="Arial" w:cs="Arial"/>
         </w:rPr>
       </w:pPr>
     </w:p>
@@ -825,8 +1069,8 @@
       </w:pPr>
     </w:p>
     <w:sectPr>
-      <w:headerReference w:type="default" r:id="rId7"/>
-      <w:footerReference w:type="default" r:id="rId8"/>
+      <w:headerReference w:type="default" r:id="rId8"/>
+      <w:footerReference w:type="default" r:id="rId9"/>
       <w:pgSz w:w="12240" w:h="15840"/>
       <w:pgMar w:top="2700" w:right="1440" w:bottom="1440" w:left="1260" w:header="720" w:footer="720" w:gutter="0"/>
       <w:pgNumType w:start="1"/>
@@ -1473,7 +1717,7 @@
   <w:style w:type="paragraph" w:default="1" w:styleId="Normal">
     <w:name w:val="Normal"/>
     <w:qFormat/>
-    <w:rsid w:val="00972853"/>
+    <w:rsid w:val="00C520E0"/>
   </w:style>
   <w:style w:type="paragraph" w:styleId="Heading1">
     <w:name w:val="heading 1"/>

</xml_diff>